<commit_message>
Added extra credit methods
</commit_message>
<xml_diff>
--- a/AssignmentInformationSheet.docx
+++ b/AssignmentInformationSheet.docx
@@ -610,7 +610,29 @@
           <w:sz w:val="27"/>
           <w:szCs w:val="27"/>
         </w:rPr>
-        <w:t>________________________________________________</w:t>
+        <w:t>_______</w:t>
+      </w:r>
+      <w:r>
+        <w:rPr>
+          <w:rFonts w:ascii="Courier New" w:eastAsia="Times New Roman" w:hAnsi="Courier New" w:cs="Courier New"/>
+          <w:b/>
+          <w:bCs/>
+          <w:color w:val="000000"/>
+          <w:sz w:val="27"/>
+          <w:szCs w:val="27"/>
+        </w:rPr>
+        <w:t>Assig2.java</w:t>
+      </w:r>
+      <w:r>
+        <w:rPr>
+          <w:rFonts w:ascii="Courier New" w:eastAsia="Times New Roman" w:hAnsi="Courier New" w:cs="Courier New"/>
+          <w:b/>
+          <w:bCs/>
+          <w:color w:val="000000"/>
+          <w:sz w:val="27"/>
+          <w:szCs w:val="27"/>
+        </w:rPr>
+        <w:t>_________________________________________</w:t>
       </w:r>
     </w:p>
     <w:p>
@@ -645,6 +667,553 @@
           <w:szCs w:val="27"/>
         </w:rPr>
         <w:t>Node</w:t>
+      </w:r>
+      <w:r>
+        <w:rPr>
+          <w:rFonts w:ascii="Courier New" w:eastAsia="Times New Roman" w:hAnsi="Courier New" w:cs="Courier New"/>
+          <w:b/>
+          <w:bCs/>
+          <w:color w:val="000000"/>
+          <w:sz w:val="27"/>
+          <w:szCs w:val="27"/>
+        </w:rPr>
+        <w:t>.java</w:t>
+      </w:r>
+      <w:r>
+        <w:rPr>
+          <w:rFonts w:ascii="Courier New" w:eastAsia="Times New Roman" w:hAnsi="Courier New" w:cs="Courier New"/>
+          <w:b/>
+          <w:bCs/>
+          <w:color w:val="000000"/>
+          <w:sz w:val="27"/>
+          <w:szCs w:val="27"/>
+        </w:rPr>
+        <w:t>_______________________________________________</w:t>
+      </w:r>
+    </w:p>
+    <w:p>
+      <w:pPr>
+        <w:spacing w:before="100" w:beforeAutospacing="1" w:after="100" w:afterAutospacing="1" w:line="240" w:lineRule="auto"/>
+        <w:jc w:val="both"/>
+        <w:rPr>
+          <w:rFonts w:ascii="Courier New" w:eastAsia="Times New Roman" w:hAnsi="Courier New" w:cs="Courier New"/>
+          <w:b/>
+          <w:bCs/>
+          <w:color w:val="000000"/>
+          <w:sz w:val="27"/>
+          <w:szCs w:val="27"/>
+        </w:rPr>
+      </w:pPr>
+      <w:r>
+        <w:rPr>
+          <w:rFonts w:ascii="Courier New" w:eastAsia="Times New Roman" w:hAnsi="Courier New" w:cs="Courier New"/>
+          <w:b/>
+          <w:bCs/>
+          <w:color w:val="000000"/>
+          <w:sz w:val="27"/>
+          <w:szCs w:val="27"/>
+        </w:rPr>
+        <w:t>Compiled (.class) file name(s): </w:t>
+      </w:r>
+    </w:p>
+    <w:p>
+      <w:pPr>
+        <w:spacing w:before="100" w:beforeAutospacing="1" w:after="100" w:afterAutospacing="1" w:line="240" w:lineRule="auto"/>
+        <w:jc w:val="both"/>
+        <w:rPr>
+          <w:rFonts w:ascii="Times New Roman" w:eastAsia="Times New Roman" w:hAnsi="Times New Roman" w:cs="Times New Roman"/>
+          <w:color w:val="000000"/>
+          <w:sz w:val="27"/>
+          <w:szCs w:val="27"/>
+        </w:rPr>
+      </w:pPr>
+      <w:r>
+        <w:rPr>
+          <w:rFonts w:ascii="Courier New" w:eastAsia="Times New Roman" w:hAnsi="Courier New" w:cs="Courier New"/>
+          <w:b/>
+          <w:bCs/>
+          <w:color w:val="000000"/>
+          <w:sz w:val="27"/>
+          <w:szCs w:val="27"/>
+        </w:rPr>
+        <w:t>_________</w:t>
+      </w:r>
+      <w:r>
+        <w:rPr>
+          <w:rFonts w:ascii="Courier New" w:eastAsia="Times New Roman" w:hAnsi="Courier New" w:cs="Courier New"/>
+          <w:b/>
+          <w:bCs/>
+          <w:color w:val="000000"/>
+          <w:sz w:val="27"/>
+          <w:szCs w:val="27"/>
+        </w:rPr>
+        <w:t>None</w:t>
+      </w:r>
+      <w:r>
+        <w:rPr>
+          <w:rFonts w:ascii="Courier New" w:eastAsia="Times New Roman" w:hAnsi="Courier New" w:cs="Courier New"/>
+          <w:b/>
+          <w:bCs/>
+          <w:color w:val="000000"/>
+          <w:sz w:val="27"/>
+          <w:szCs w:val="27"/>
+        </w:rPr>
+        <w:t>_______________________</w:t>
+      </w:r>
+      <w:r>
+        <w:rPr>
+          <w:rFonts w:ascii="Courier New" w:eastAsia="Times New Roman" w:hAnsi="Courier New" w:cs="Courier New"/>
+          <w:b/>
+          <w:bCs/>
+          <w:color w:val="000000"/>
+          <w:sz w:val="27"/>
+          <w:szCs w:val="27"/>
+        </w:rPr>
+        <w:t>_________________________</w:t>
+      </w:r>
+    </w:p>
+    <w:p>
+      <w:pPr>
+        <w:spacing w:before="100" w:beforeAutospacing="1" w:after="100" w:afterAutospacing="1" w:line="240" w:lineRule="auto"/>
+        <w:jc w:val="both"/>
+        <w:rPr>
+          <w:rFonts w:ascii="Times New Roman" w:eastAsia="Times New Roman" w:hAnsi="Times New Roman" w:cs="Times New Roman"/>
+          <w:color w:val="000000"/>
+          <w:sz w:val="27"/>
+          <w:szCs w:val="27"/>
+        </w:rPr>
+      </w:pPr>
+      <w:r>
+        <w:rPr>
+          <w:rFonts w:ascii="Courier New" w:eastAsia="Times New Roman" w:hAnsi="Courier New" w:cs="Courier New"/>
+          <w:b/>
+          <w:bCs/>
+          <w:color w:val="000000"/>
+          <w:sz w:val="27"/>
+          <w:szCs w:val="27"/>
+        </w:rPr>
+        <w:t>_________________________________________________________</w:t>
+      </w:r>
+    </w:p>
+    <w:p>
+      <w:pPr>
+        <w:spacing w:before="100" w:beforeAutospacing="1" w:after="100" w:afterAutospacing="1" w:line="240" w:lineRule="auto"/>
+        <w:jc w:val="both"/>
+        <w:rPr>
+          <w:rFonts w:ascii="Times New Roman" w:eastAsia="Times New Roman" w:hAnsi="Times New Roman" w:cs="Times New Roman"/>
+          <w:color w:val="000000"/>
+          <w:sz w:val="27"/>
+          <w:szCs w:val="27"/>
+        </w:rPr>
+      </w:pPr>
+      <w:r>
+        <w:rPr>
+          <w:rFonts w:ascii="Courier New" w:eastAsia="Times New Roman" w:hAnsi="Courier New" w:cs="Courier New"/>
+          <w:b/>
+          <w:bCs/>
+          <w:color w:val="000000"/>
+          <w:sz w:val="27"/>
+          <w:szCs w:val="27"/>
+        </w:rPr>
+        <w:t>_________________________________________________________</w:t>
+      </w:r>
+    </w:p>
+    <w:p>
+      <w:pPr>
+        <w:spacing w:before="100" w:beforeAutospacing="1" w:after="100" w:afterAutospacing="1" w:line="240" w:lineRule="auto"/>
+        <w:jc w:val="both"/>
+        <w:rPr>
+          <w:rFonts w:ascii="Times New Roman" w:eastAsia="Times New Roman" w:hAnsi="Times New Roman" w:cs="Times New Roman"/>
+          <w:color w:val="000000"/>
+          <w:sz w:val="27"/>
+          <w:szCs w:val="27"/>
+        </w:rPr>
+      </w:pPr>
+      <w:r>
+        <w:rPr>
+          <w:rFonts w:ascii="Courier New" w:eastAsia="Times New Roman" w:hAnsi="Courier New" w:cs="Courier New"/>
+          <w:b/>
+          <w:bCs/>
+          <w:color w:val="000000"/>
+          <w:sz w:val="27"/>
+          <w:szCs w:val="27"/>
+        </w:rPr>
+        <w:t>Does your program compile without error?: _____</w:t>
+      </w:r>
+      <w:r>
+        <w:rPr>
+          <w:rFonts w:ascii="Courier New" w:eastAsia="Times New Roman" w:hAnsi="Courier New" w:cs="Courier New"/>
+          <w:b/>
+          <w:bCs/>
+          <w:color w:val="000000"/>
+          <w:sz w:val="27"/>
+          <w:szCs w:val="27"/>
+        </w:rPr>
+        <w:t>Yes</w:t>
+      </w:r>
+      <w:r>
+        <w:rPr>
+          <w:rFonts w:ascii="Courier New" w:eastAsia="Times New Roman" w:hAnsi="Courier New" w:cs="Courier New"/>
+          <w:b/>
+          <w:bCs/>
+          <w:color w:val="000000"/>
+          <w:sz w:val="27"/>
+          <w:szCs w:val="27"/>
+        </w:rPr>
+        <w:t>________ </w:t>
+      </w:r>
+    </w:p>
+    <w:p>
+      <w:pPr>
+        <w:spacing w:before="100" w:beforeAutospacing="1" w:after="100" w:afterAutospacing="1" w:line="240" w:lineRule="auto"/>
+        <w:jc w:val="both"/>
+        <w:rPr>
+          <w:rFonts w:ascii="Times New Roman" w:eastAsia="Times New Roman" w:hAnsi="Times New Roman" w:cs="Times New Roman"/>
+          <w:color w:val="000000"/>
+          <w:sz w:val="27"/>
+          <w:szCs w:val="27"/>
+        </w:rPr>
+      </w:pPr>
+      <w:r>
+        <w:rPr>
+          <w:rFonts w:ascii="Courier New" w:eastAsia="Times New Roman" w:hAnsi="Courier New" w:cs="Courier New"/>
+          <w:b/>
+          <w:bCs/>
+          <w:color w:val="000000"/>
+          <w:sz w:val="27"/>
+          <w:szCs w:val="27"/>
+        </w:rPr>
+        <w:t>If not, what is/are the error(s)?:</w:t>
+      </w:r>
+    </w:p>
+    <w:p>
+      <w:pPr>
+        <w:spacing w:before="100" w:beforeAutospacing="1" w:after="100" w:afterAutospacing="1" w:line="240" w:lineRule="auto"/>
+        <w:jc w:val="both"/>
+        <w:rPr>
+          <w:rFonts w:ascii="Times New Roman" w:eastAsia="Times New Roman" w:hAnsi="Times New Roman" w:cs="Times New Roman"/>
+          <w:color w:val="000000"/>
+          <w:sz w:val="27"/>
+          <w:szCs w:val="27"/>
+        </w:rPr>
+      </w:pPr>
+      <w:r>
+        <w:rPr>
+          <w:rFonts w:ascii="Courier New" w:eastAsia="Times New Roman" w:hAnsi="Courier New" w:cs="Courier New"/>
+          <w:b/>
+          <w:bCs/>
+          <w:color w:val="000000"/>
+          <w:sz w:val="27"/>
+          <w:szCs w:val="27"/>
+        </w:rPr>
+        <w:t>_________________________________________________________</w:t>
+      </w:r>
+    </w:p>
+    <w:p>
+      <w:pPr>
+        <w:spacing w:before="100" w:beforeAutospacing="1" w:after="100" w:afterAutospacing="1" w:line="240" w:lineRule="auto"/>
+        <w:jc w:val="both"/>
+        <w:rPr>
+          <w:rFonts w:ascii="Times New Roman" w:eastAsia="Times New Roman" w:hAnsi="Times New Roman" w:cs="Times New Roman"/>
+          <w:color w:val="000000"/>
+          <w:sz w:val="27"/>
+          <w:szCs w:val="27"/>
+        </w:rPr>
+      </w:pPr>
+      <w:r>
+        <w:rPr>
+          <w:rFonts w:ascii="Courier New" w:eastAsia="Times New Roman" w:hAnsi="Courier New" w:cs="Courier New"/>
+          <w:b/>
+          <w:bCs/>
+          <w:color w:val="000000"/>
+          <w:sz w:val="27"/>
+          <w:szCs w:val="27"/>
+        </w:rPr>
+        <w:t>_________________________________________________________</w:t>
+      </w:r>
+    </w:p>
+    <w:p>
+      <w:pPr>
+        <w:spacing w:before="100" w:beforeAutospacing="1" w:after="100" w:afterAutospacing="1" w:line="240" w:lineRule="auto"/>
+        <w:jc w:val="both"/>
+        <w:rPr>
+          <w:rFonts w:ascii="Times New Roman" w:eastAsia="Times New Roman" w:hAnsi="Times New Roman" w:cs="Times New Roman"/>
+          <w:color w:val="000000"/>
+          <w:sz w:val="27"/>
+          <w:szCs w:val="27"/>
+        </w:rPr>
+      </w:pPr>
+      <w:r>
+        <w:rPr>
+          <w:rFonts w:ascii="Courier New" w:eastAsia="Times New Roman" w:hAnsi="Courier New" w:cs="Courier New"/>
+          <w:b/>
+          <w:bCs/>
+          <w:color w:val="000000"/>
+          <w:sz w:val="27"/>
+          <w:szCs w:val="27"/>
+        </w:rPr>
+        <w:t>_________________________________________________________</w:t>
+      </w:r>
+    </w:p>
+    <w:p>
+      <w:pPr>
+        <w:spacing w:before="100" w:beforeAutospacing="1" w:after="100" w:afterAutospacing="1" w:line="240" w:lineRule="auto"/>
+        <w:jc w:val="both"/>
+        <w:rPr>
+          <w:rFonts w:ascii="Times New Roman" w:eastAsia="Times New Roman" w:hAnsi="Times New Roman" w:cs="Times New Roman"/>
+          <w:color w:val="000000"/>
+          <w:sz w:val="27"/>
+          <w:szCs w:val="27"/>
+        </w:rPr>
+      </w:pPr>
+      <w:r>
+        <w:rPr>
+          <w:rFonts w:ascii="Courier New" w:eastAsia="Times New Roman" w:hAnsi="Courier New" w:cs="Courier New"/>
+          <w:b/>
+          <w:bCs/>
+          <w:color w:val="000000"/>
+          <w:sz w:val="27"/>
+          <w:szCs w:val="27"/>
+        </w:rPr>
+        <w:t>Does your program run without error?: ___</w:t>
+      </w:r>
+      <w:r>
+        <w:rPr>
+          <w:rFonts w:ascii="Courier New" w:eastAsia="Times New Roman" w:hAnsi="Courier New" w:cs="Courier New"/>
+          <w:b/>
+          <w:bCs/>
+          <w:color w:val="000000"/>
+          <w:sz w:val="27"/>
+          <w:szCs w:val="27"/>
+        </w:rPr>
+        <w:t>Yes</w:t>
+      </w:r>
+      <w:r>
+        <w:rPr>
+          <w:rFonts w:ascii="Courier New" w:eastAsia="Times New Roman" w:hAnsi="Courier New" w:cs="Courier New"/>
+          <w:b/>
+          <w:bCs/>
+          <w:color w:val="000000"/>
+          <w:sz w:val="27"/>
+          <w:szCs w:val="27"/>
+        </w:rPr>
+        <w:t>__________ </w:t>
+      </w:r>
+    </w:p>
+    <w:p>
+      <w:pPr>
+        <w:spacing w:before="100" w:beforeAutospacing="1" w:after="100" w:afterAutospacing="1" w:line="240" w:lineRule="auto"/>
+        <w:jc w:val="both"/>
+        <w:rPr>
+          <w:rFonts w:ascii="Times New Roman" w:eastAsia="Times New Roman" w:hAnsi="Times New Roman" w:cs="Times New Roman"/>
+          <w:color w:val="000000"/>
+          <w:sz w:val="27"/>
+          <w:szCs w:val="27"/>
+        </w:rPr>
+      </w:pPr>
+      <w:r>
+        <w:rPr>
+          <w:rFonts w:ascii="Courier New" w:eastAsia="Times New Roman" w:hAnsi="Courier New" w:cs="Courier New"/>
+          <w:b/>
+          <w:bCs/>
+          <w:color w:val="000000"/>
+          <w:sz w:val="27"/>
+          <w:szCs w:val="27"/>
+        </w:rPr>
+        <w:t>If not, what is/are the error(s) and which parts of your program run correctly?:</w:t>
+      </w:r>
+    </w:p>
+    <w:p>
+      <w:pPr>
+        <w:spacing w:before="100" w:beforeAutospacing="1" w:after="100" w:afterAutospacing="1" w:line="240" w:lineRule="auto"/>
+        <w:jc w:val="both"/>
+        <w:rPr>
+          <w:rFonts w:ascii="Times New Roman" w:eastAsia="Times New Roman" w:hAnsi="Times New Roman" w:cs="Times New Roman"/>
+          <w:color w:val="000000"/>
+          <w:sz w:val="27"/>
+          <w:szCs w:val="27"/>
+        </w:rPr>
+      </w:pPr>
+      <w:r>
+        <w:rPr>
+          <w:rFonts w:ascii="Courier New" w:eastAsia="Times New Roman" w:hAnsi="Courier New" w:cs="Courier New"/>
+          <w:b/>
+          <w:bCs/>
+          <w:color w:val="000000"/>
+          <w:sz w:val="27"/>
+          <w:szCs w:val="27"/>
+        </w:rPr>
+        <w:t>_________________________________________________________</w:t>
+      </w:r>
+    </w:p>
+    <w:p>
+      <w:pPr>
+        <w:spacing w:before="100" w:beforeAutospacing="1" w:after="100" w:afterAutospacing="1" w:line="240" w:lineRule="auto"/>
+        <w:jc w:val="both"/>
+        <w:rPr>
+          <w:rFonts w:ascii="Times New Roman" w:eastAsia="Times New Roman" w:hAnsi="Times New Roman" w:cs="Times New Roman"/>
+          <w:color w:val="000000"/>
+          <w:sz w:val="27"/>
+          <w:szCs w:val="27"/>
+        </w:rPr>
+      </w:pPr>
+      <w:r>
+        <w:rPr>
+          <w:rFonts w:ascii="Courier New" w:eastAsia="Times New Roman" w:hAnsi="Courier New" w:cs="Courier New"/>
+          <w:b/>
+          <w:bCs/>
+          <w:color w:val="000000"/>
+          <w:sz w:val="27"/>
+          <w:szCs w:val="27"/>
+        </w:rPr>
+        <w:t>_________________________________________________________</w:t>
+      </w:r>
+    </w:p>
+    <w:p>
+      <w:pPr>
+        <w:spacing w:before="100" w:beforeAutospacing="1" w:after="100" w:afterAutospacing="1" w:line="240" w:lineRule="auto"/>
+        <w:jc w:val="both"/>
+        <w:rPr>
+          <w:rFonts w:ascii="Times New Roman" w:eastAsia="Times New Roman" w:hAnsi="Times New Roman" w:cs="Times New Roman"/>
+          <w:color w:val="000000"/>
+          <w:sz w:val="27"/>
+          <w:szCs w:val="27"/>
+        </w:rPr>
+      </w:pPr>
+      <w:r>
+        <w:rPr>
+          <w:rFonts w:ascii="Courier New" w:eastAsia="Times New Roman" w:hAnsi="Courier New" w:cs="Courier New"/>
+          <w:b/>
+          <w:bCs/>
+          <w:color w:val="000000"/>
+          <w:sz w:val="27"/>
+          <w:szCs w:val="27"/>
+        </w:rPr>
+        <w:t>_________________________________________________________</w:t>
+      </w:r>
+    </w:p>
+    <w:p>
+      <w:pPr>
+        <w:spacing w:before="100" w:beforeAutospacing="1" w:after="100" w:afterAutospacing="1" w:line="240" w:lineRule="auto"/>
+        <w:jc w:val="both"/>
+        <w:rPr>
+          <w:rFonts w:ascii="Times New Roman" w:eastAsia="Times New Roman" w:hAnsi="Times New Roman" w:cs="Times New Roman"/>
+          <w:color w:val="000000"/>
+          <w:sz w:val="27"/>
+          <w:szCs w:val="27"/>
+        </w:rPr>
+      </w:pPr>
+      <w:r>
+        <w:rPr>
+          <w:rFonts w:ascii="Courier New" w:eastAsia="Times New Roman" w:hAnsi="Courier New" w:cs="Courier New"/>
+          <w:b/>
+          <w:bCs/>
+          <w:color w:val="000000"/>
+          <w:sz w:val="27"/>
+          <w:szCs w:val="27"/>
+        </w:rPr>
+        <w:t>_________________________________________________________</w:t>
+      </w:r>
+    </w:p>
+    <w:p>
+      <w:pPr>
+        <w:spacing w:before="100" w:beforeAutospacing="1" w:after="100" w:afterAutospacing="1" w:line="240" w:lineRule="auto"/>
+        <w:jc w:val="both"/>
+        <w:rPr>
+          <w:rFonts w:ascii="Courier New" w:eastAsia="Times New Roman" w:hAnsi="Courier New" w:cs="Courier New"/>
+          <w:b/>
+          <w:bCs/>
+          <w:color w:val="000000"/>
+          <w:sz w:val="27"/>
+          <w:szCs w:val="27"/>
+        </w:rPr>
+      </w:pPr>
+      <w:r>
+        <w:rPr>
+          <w:rFonts w:ascii="Courier New" w:eastAsia="Times New Roman" w:hAnsi="Courier New" w:cs="Courier New"/>
+          <w:b/>
+          <w:bCs/>
+          <w:color w:val="000000"/>
+          <w:sz w:val="27"/>
+          <w:szCs w:val="27"/>
+        </w:rPr>
+        <w:t xml:space="preserve">Additional comments (including problems and extra credit): </w:t>
+      </w:r>
+    </w:p>
+    <w:p>
+      <w:pPr>
+        <w:spacing w:before="100" w:beforeAutospacing="1" w:after="100" w:afterAutospacing="1" w:line="240" w:lineRule="auto"/>
+        <w:jc w:val="both"/>
+        <w:rPr>
+          <w:rFonts w:ascii="Courier New" w:eastAsia="Times New Roman" w:hAnsi="Courier New" w:cs="Courier New"/>
+          <w:b/>
+          <w:bCs/>
+          <w:color w:val="000000"/>
+          <w:sz w:val="27"/>
+          <w:szCs w:val="27"/>
+        </w:rPr>
+      </w:pPr>
+      <w:r>
+        <w:rPr>
+          <w:rFonts w:ascii="Courier New" w:eastAsia="Times New Roman" w:hAnsi="Courier New" w:cs="Courier New"/>
+          <w:b/>
+          <w:bCs/>
+          <w:color w:val="000000"/>
+          <w:sz w:val="27"/>
+          <w:szCs w:val="27"/>
+        </w:rPr>
+        <w:tab/>
+        <w:t xml:space="preserve"> I implemented the shuffle() and array_reverse() methods</w:t>
+      </w:r>
+    </w:p>
+    <w:p>
+      <w:pPr>
+        <w:spacing w:before="100" w:beforeAutospacing="1" w:after="100" w:afterAutospacing="1" w:line="240" w:lineRule="auto"/>
+        <w:jc w:val="both"/>
+        <w:rPr>
+          <w:rFonts w:ascii="Courier New" w:eastAsia="Times New Roman" w:hAnsi="Courier New" w:cs="Courier New"/>
+          <w:b/>
+          <w:bCs/>
+          <w:color w:val="000000"/>
+          <w:sz w:val="27"/>
+          <w:szCs w:val="27"/>
+        </w:rPr>
+      </w:pPr>
+      <w:r>
+        <w:rPr>
+          <w:rFonts w:ascii="Courier New" w:eastAsia="Times New Roman" w:hAnsi="Courier New" w:cs="Courier New"/>
+          <w:b/>
+          <w:bCs/>
+          <w:color w:val="000000"/>
+          <w:sz w:val="27"/>
+          <w:szCs w:val="27"/>
+        </w:rPr>
+        <w:t xml:space="preserve">for extra credit. I also added driver code to the bottom of </w:t>
+      </w:r>
+    </w:p>
+    <w:p>
+      <w:pPr>
+        <w:spacing w:before="100" w:beforeAutospacing="1" w:after="100" w:afterAutospacing="1" w:line="240" w:lineRule="auto"/>
+        <w:jc w:val="both"/>
+        <w:rPr>
+          <w:rFonts w:ascii="Courier New" w:eastAsia="Times New Roman" w:hAnsi="Courier New" w:cs="Courier New"/>
+          <w:b/>
+          <w:bCs/>
+          <w:color w:val="000000"/>
+          <w:sz w:val="27"/>
+          <w:szCs w:val="27"/>
+        </w:rPr>
+      </w:pPr>
+      <w:r>
+        <w:rPr>
+          <w:rFonts w:ascii="Courier New" w:eastAsia="Times New Roman" w:hAnsi="Courier New" w:cs="Courier New"/>
+          <w:b/>
+          <w:bCs/>
+          <w:color w:val="000000"/>
+          <w:sz w:val="27"/>
+          <w:szCs w:val="27"/>
+        </w:rPr>
+        <w:t xml:space="preserve"> Assig2.java to demonstrate them.</w:t>
       </w:r>
       <w:bookmarkStart w:id="0" w:name="_GoBack"/>
       <w:bookmarkEnd w:id="0"/>
@@ -657,536 +1226,7 @@
           <w:sz w:val="27"/>
           <w:szCs w:val="27"/>
         </w:rPr>
-        <w:t>.java</w:t>
-      </w:r>
-      <w:r>
-        <w:rPr>
-          <w:rFonts w:ascii="Courier New" w:eastAsia="Times New Roman" w:hAnsi="Courier New" w:cs="Courier New"/>
-          <w:b/>
-          <w:bCs/>
-          <w:color w:val="000000"/>
-          <w:sz w:val="27"/>
-          <w:szCs w:val="27"/>
-        </w:rPr>
-        <w:t>_______________________________________________</w:t>
-      </w:r>
-    </w:p>
-    <w:p>
-      <w:pPr>
-        <w:spacing w:before="100" w:beforeAutospacing="1" w:after="100" w:afterAutospacing="1" w:line="240" w:lineRule="auto"/>
-        <w:jc w:val="both"/>
-        <w:rPr>
-          <w:rFonts w:ascii="Courier New" w:eastAsia="Times New Roman" w:hAnsi="Courier New" w:cs="Courier New"/>
-          <w:b/>
-          <w:bCs/>
-          <w:color w:val="000000"/>
-          <w:sz w:val="27"/>
-          <w:szCs w:val="27"/>
-        </w:rPr>
-      </w:pPr>
-      <w:r>
-        <w:rPr>
-          <w:rFonts w:ascii="Courier New" w:eastAsia="Times New Roman" w:hAnsi="Courier New" w:cs="Courier New"/>
-          <w:b/>
-          <w:bCs/>
-          <w:color w:val="000000"/>
-          <w:sz w:val="27"/>
-          <w:szCs w:val="27"/>
-        </w:rPr>
-        <w:t>Compiled (.class) file name(s): </w:t>
-      </w:r>
-    </w:p>
-    <w:p>
-      <w:pPr>
-        <w:spacing w:before="100" w:beforeAutospacing="1" w:after="100" w:afterAutospacing="1" w:line="240" w:lineRule="auto"/>
-        <w:jc w:val="both"/>
-        <w:rPr>
-          <w:rFonts w:ascii="Times New Roman" w:eastAsia="Times New Roman" w:hAnsi="Times New Roman" w:cs="Times New Roman"/>
-          <w:color w:val="000000"/>
-          <w:sz w:val="27"/>
-          <w:szCs w:val="27"/>
-        </w:rPr>
-      </w:pPr>
-      <w:r>
-        <w:rPr>
-          <w:rFonts w:ascii="Courier New" w:eastAsia="Times New Roman" w:hAnsi="Courier New" w:cs="Courier New"/>
-          <w:b/>
-          <w:bCs/>
-          <w:color w:val="000000"/>
-          <w:sz w:val="27"/>
-          <w:szCs w:val="27"/>
-        </w:rPr>
-        <w:t>_________</w:t>
-      </w:r>
-      <w:r>
-        <w:rPr>
-          <w:rFonts w:ascii="Courier New" w:eastAsia="Times New Roman" w:hAnsi="Courier New" w:cs="Courier New"/>
-          <w:b/>
-          <w:bCs/>
-          <w:color w:val="000000"/>
-          <w:sz w:val="27"/>
-          <w:szCs w:val="27"/>
-        </w:rPr>
-        <w:t>None</w:t>
-      </w:r>
-      <w:r>
-        <w:rPr>
-          <w:rFonts w:ascii="Courier New" w:eastAsia="Times New Roman" w:hAnsi="Courier New" w:cs="Courier New"/>
-          <w:b/>
-          <w:bCs/>
-          <w:color w:val="000000"/>
-          <w:sz w:val="27"/>
-          <w:szCs w:val="27"/>
-        </w:rPr>
-        <w:t>_______________________</w:t>
-      </w:r>
-      <w:r>
-        <w:rPr>
-          <w:rFonts w:ascii="Courier New" w:eastAsia="Times New Roman" w:hAnsi="Courier New" w:cs="Courier New"/>
-          <w:b/>
-          <w:bCs/>
-          <w:color w:val="000000"/>
-          <w:sz w:val="27"/>
-          <w:szCs w:val="27"/>
-        </w:rPr>
-        <w:t>_________________________</w:t>
-      </w:r>
-    </w:p>
-    <w:p>
-      <w:pPr>
-        <w:spacing w:before="100" w:beforeAutospacing="1" w:after="100" w:afterAutospacing="1" w:line="240" w:lineRule="auto"/>
-        <w:jc w:val="both"/>
-        <w:rPr>
-          <w:rFonts w:ascii="Times New Roman" w:eastAsia="Times New Roman" w:hAnsi="Times New Roman" w:cs="Times New Roman"/>
-          <w:color w:val="000000"/>
-          <w:sz w:val="27"/>
-          <w:szCs w:val="27"/>
-        </w:rPr>
-      </w:pPr>
-      <w:r>
-        <w:rPr>
-          <w:rFonts w:ascii="Courier New" w:eastAsia="Times New Roman" w:hAnsi="Courier New" w:cs="Courier New"/>
-          <w:b/>
-          <w:bCs/>
-          <w:color w:val="000000"/>
-          <w:sz w:val="27"/>
-          <w:szCs w:val="27"/>
-        </w:rPr>
-        <w:t>_________________________________________________________</w:t>
-      </w:r>
-    </w:p>
-    <w:p>
-      <w:pPr>
-        <w:spacing w:before="100" w:beforeAutospacing="1" w:after="100" w:afterAutospacing="1" w:line="240" w:lineRule="auto"/>
-        <w:jc w:val="both"/>
-        <w:rPr>
-          <w:rFonts w:ascii="Times New Roman" w:eastAsia="Times New Roman" w:hAnsi="Times New Roman" w:cs="Times New Roman"/>
-          <w:color w:val="000000"/>
-          <w:sz w:val="27"/>
-          <w:szCs w:val="27"/>
-        </w:rPr>
-      </w:pPr>
-      <w:r>
-        <w:rPr>
-          <w:rFonts w:ascii="Courier New" w:eastAsia="Times New Roman" w:hAnsi="Courier New" w:cs="Courier New"/>
-          <w:b/>
-          <w:bCs/>
-          <w:color w:val="000000"/>
-          <w:sz w:val="27"/>
-          <w:szCs w:val="27"/>
-        </w:rPr>
-        <w:t>_________________________________________________________</w:t>
-      </w:r>
-    </w:p>
-    <w:p>
-      <w:pPr>
-        <w:spacing w:before="100" w:beforeAutospacing="1" w:after="100" w:afterAutospacing="1" w:line="240" w:lineRule="auto"/>
-        <w:jc w:val="both"/>
-        <w:rPr>
-          <w:rFonts w:ascii="Times New Roman" w:eastAsia="Times New Roman" w:hAnsi="Times New Roman" w:cs="Times New Roman"/>
-          <w:color w:val="000000"/>
-          <w:sz w:val="27"/>
-          <w:szCs w:val="27"/>
-        </w:rPr>
-      </w:pPr>
-      <w:r>
-        <w:rPr>
-          <w:rFonts w:ascii="Courier New" w:eastAsia="Times New Roman" w:hAnsi="Courier New" w:cs="Courier New"/>
-          <w:b/>
-          <w:bCs/>
-          <w:color w:val="000000"/>
-          <w:sz w:val="27"/>
-          <w:szCs w:val="27"/>
-        </w:rPr>
-        <w:t>Does your program compile without error?: _____</w:t>
-      </w:r>
-      <w:r>
-        <w:rPr>
-          <w:rFonts w:ascii="Courier New" w:eastAsia="Times New Roman" w:hAnsi="Courier New" w:cs="Courier New"/>
-          <w:b/>
-          <w:bCs/>
-          <w:color w:val="000000"/>
-          <w:sz w:val="27"/>
-          <w:szCs w:val="27"/>
-        </w:rPr>
-        <w:t>Yes</w:t>
-      </w:r>
-      <w:r>
-        <w:rPr>
-          <w:rFonts w:ascii="Courier New" w:eastAsia="Times New Roman" w:hAnsi="Courier New" w:cs="Courier New"/>
-          <w:b/>
-          <w:bCs/>
-          <w:color w:val="000000"/>
-          <w:sz w:val="27"/>
-          <w:szCs w:val="27"/>
-        </w:rPr>
-        <w:t>________ </w:t>
-      </w:r>
-    </w:p>
-    <w:p>
-      <w:pPr>
-        <w:spacing w:before="100" w:beforeAutospacing="1" w:after="100" w:afterAutospacing="1" w:line="240" w:lineRule="auto"/>
-        <w:jc w:val="both"/>
-        <w:rPr>
-          <w:rFonts w:ascii="Times New Roman" w:eastAsia="Times New Roman" w:hAnsi="Times New Roman" w:cs="Times New Roman"/>
-          <w:color w:val="000000"/>
-          <w:sz w:val="27"/>
-          <w:szCs w:val="27"/>
-        </w:rPr>
-      </w:pPr>
-      <w:r>
-        <w:rPr>
-          <w:rFonts w:ascii="Courier New" w:eastAsia="Times New Roman" w:hAnsi="Courier New" w:cs="Courier New"/>
-          <w:b/>
-          <w:bCs/>
-          <w:color w:val="000000"/>
-          <w:sz w:val="27"/>
-          <w:szCs w:val="27"/>
-        </w:rPr>
-        <w:t>If not, what is/are the error(s)?:</w:t>
-      </w:r>
-    </w:p>
-    <w:p>
-      <w:pPr>
-        <w:spacing w:before="100" w:beforeAutospacing="1" w:after="100" w:afterAutospacing="1" w:line="240" w:lineRule="auto"/>
-        <w:jc w:val="both"/>
-        <w:rPr>
-          <w:rFonts w:ascii="Times New Roman" w:eastAsia="Times New Roman" w:hAnsi="Times New Roman" w:cs="Times New Roman"/>
-          <w:color w:val="000000"/>
-          <w:sz w:val="27"/>
-          <w:szCs w:val="27"/>
-        </w:rPr>
-      </w:pPr>
-      <w:r>
-        <w:rPr>
-          <w:rFonts w:ascii="Courier New" w:eastAsia="Times New Roman" w:hAnsi="Courier New" w:cs="Courier New"/>
-          <w:b/>
-          <w:bCs/>
-          <w:color w:val="000000"/>
-          <w:sz w:val="27"/>
-          <w:szCs w:val="27"/>
-        </w:rPr>
-        <w:t>_________________________________________________________</w:t>
-      </w:r>
-    </w:p>
-    <w:p>
-      <w:pPr>
-        <w:spacing w:before="100" w:beforeAutospacing="1" w:after="100" w:afterAutospacing="1" w:line="240" w:lineRule="auto"/>
-        <w:jc w:val="both"/>
-        <w:rPr>
-          <w:rFonts w:ascii="Times New Roman" w:eastAsia="Times New Roman" w:hAnsi="Times New Roman" w:cs="Times New Roman"/>
-          <w:color w:val="000000"/>
-          <w:sz w:val="27"/>
-          <w:szCs w:val="27"/>
-        </w:rPr>
-      </w:pPr>
-      <w:r>
-        <w:rPr>
-          <w:rFonts w:ascii="Courier New" w:eastAsia="Times New Roman" w:hAnsi="Courier New" w:cs="Courier New"/>
-          <w:b/>
-          <w:bCs/>
-          <w:color w:val="000000"/>
-          <w:sz w:val="27"/>
-          <w:szCs w:val="27"/>
-        </w:rPr>
-        <w:t>_________________________________________________________</w:t>
-      </w:r>
-    </w:p>
-    <w:p>
-      <w:pPr>
-        <w:spacing w:before="100" w:beforeAutospacing="1" w:after="100" w:afterAutospacing="1" w:line="240" w:lineRule="auto"/>
-        <w:jc w:val="both"/>
-        <w:rPr>
-          <w:rFonts w:ascii="Times New Roman" w:eastAsia="Times New Roman" w:hAnsi="Times New Roman" w:cs="Times New Roman"/>
-          <w:color w:val="000000"/>
-          <w:sz w:val="27"/>
-          <w:szCs w:val="27"/>
-        </w:rPr>
-      </w:pPr>
-      <w:r>
-        <w:rPr>
-          <w:rFonts w:ascii="Courier New" w:eastAsia="Times New Roman" w:hAnsi="Courier New" w:cs="Courier New"/>
-          <w:b/>
-          <w:bCs/>
-          <w:color w:val="000000"/>
-          <w:sz w:val="27"/>
-          <w:szCs w:val="27"/>
-        </w:rPr>
-        <w:t>_________________________________________________________</w:t>
-      </w:r>
-    </w:p>
-    <w:p>
-      <w:pPr>
-        <w:spacing w:before="100" w:beforeAutospacing="1" w:after="100" w:afterAutospacing="1" w:line="240" w:lineRule="auto"/>
-        <w:jc w:val="both"/>
-        <w:rPr>
-          <w:rFonts w:ascii="Times New Roman" w:eastAsia="Times New Roman" w:hAnsi="Times New Roman" w:cs="Times New Roman"/>
-          <w:color w:val="000000"/>
-          <w:sz w:val="27"/>
-          <w:szCs w:val="27"/>
-        </w:rPr>
-      </w:pPr>
-      <w:r>
-        <w:rPr>
-          <w:rFonts w:ascii="Courier New" w:eastAsia="Times New Roman" w:hAnsi="Courier New" w:cs="Courier New"/>
-          <w:b/>
-          <w:bCs/>
-          <w:color w:val="000000"/>
-          <w:sz w:val="27"/>
-          <w:szCs w:val="27"/>
-        </w:rPr>
-        <w:t>Does your program run without error?: ___</w:t>
-      </w:r>
-      <w:r>
-        <w:rPr>
-          <w:rFonts w:ascii="Courier New" w:eastAsia="Times New Roman" w:hAnsi="Courier New" w:cs="Courier New"/>
-          <w:b/>
-          <w:bCs/>
-          <w:color w:val="000000"/>
-          <w:sz w:val="27"/>
-          <w:szCs w:val="27"/>
-        </w:rPr>
-        <w:t>Yes</w:t>
-      </w:r>
-      <w:r>
-        <w:rPr>
-          <w:rFonts w:ascii="Courier New" w:eastAsia="Times New Roman" w:hAnsi="Courier New" w:cs="Courier New"/>
-          <w:b/>
-          <w:bCs/>
-          <w:color w:val="000000"/>
-          <w:sz w:val="27"/>
-          <w:szCs w:val="27"/>
-        </w:rPr>
-        <w:t>__________ </w:t>
-      </w:r>
-    </w:p>
-    <w:p>
-      <w:pPr>
-        <w:spacing w:before="100" w:beforeAutospacing="1" w:after="100" w:afterAutospacing="1" w:line="240" w:lineRule="auto"/>
-        <w:jc w:val="both"/>
-        <w:rPr>
-          <w:rFonts w:ascii="Times New Roman" w:eastAsia="Times New Roman" w:hAnsi="Times New Roman" w:cs="Times New Roman"/>
-          <w:color w:val="000000"/>
-          <w:sz w:val="27"/>
-          <w:szCs w:val="27"/>
-        </w:rPr>
-      </w:pPr>
-      <w:r>
-        <w:rPr>
-          <w:rFonts w:ascii="Courier New" w:eastAsia="Times New Roman" w:hAnsi="Courier New" w:cs="Courier New"/>
-          <w:b/>
-          <w:bCs/>
-          <w:color w:val="000000"/>
-          <w:sz w:val="27"/>
-          <w:szCs w:val="27"/>
-        </w:rPr>
-        <w:t>If not, what is/are the error(s) and which parts of your program run correctly?:</w:t>
-      </w:r>
-    </w:p>
-    <w:p>
-      <w:pPr>
-        <w:spacing w:before="100" w:beforeAutospacing="1" w:after="100" w:afterAutospacing="1" w:line="240" w:lineRule="auto"/>
-        <w:jc w:val="both"/>
-        <w:rPr>
-          <w:rFonts w:ascii="Times New Roman" w:eastAsia="Times New Roman" w:hAnsi="Times New Roman" w:cs="Times New Roman"/>
-          <w:color w:val="000000"/>
-          <w:sz w:val="27"/>
-          <w:szCs w:val="27"/>
-        </w:rPr>
-      </w:pPr>
-      <w:r>
-        <w:rPr>
-          <w:rFonts w:ascii="Courier New" w:eastAsia="Times New Roman" w:hAnsi="Courier New" w:cs="Courier New"/>
-          <w:b/>
-          <w:bCs/>
-          <w:color w:val="000000"/>
-          <w:sz w:val="27"/>
-          <w:szCs w:val="27"/>
-        </w:rPr>
-        <w:t>_________________________________________________________</w:t>
-      </w:r>
-    </w:p>
-    <w:p>
-      <w:pPr>
-        <w:spacing w:before="100" w:beforeAutospacing="1" w:after="100" w:afterAutospacing="1" w:line="240" w:lineRule="auto"/>
-        <w:jc w:val="both"/>
-        <w:rPr>
-          <w:rFonts w:ascii="Times New Roman" w:eastAsia="Times New Roman" w:hAnsi="Times New Roman" w:cs="Times New Roman"/>
-          <w:color w:val="000000"/>
-          <w:sz w:val="27"/>
-          <w:szCs w:val="27"/>
-        </w:rPr>
-      </w:pPr>
-      <w:r>
-        <w:rPr>
-          <w:rFonts w:ascii="Courier New" w:eastAsia="Times New Roman" w:hAnsi="Courier New" w:cs="Courier New"/>
-          <w:b/>
-          <w:bCs/>
-          <w:color w:val="000000"/>
-          <w:sz w:val="27"/>
-          <w:szCs w:val="27"/>
-        </w:rPr>
-        <w:t>_________________________________________________________</w:t>
-      </w:r>
-    </w:p>
-    <w:p>
-      <w:pPr>
-        <w:spacing w:before="100" w:beforeAutospacing="1" w:after="100" w:afterAutospacing="1" w:line="240" w:lineRule="auto"/>
-        <w:jc w:val="both"/>
-        <w:rPr>
-          <w:rFonts w:ascii="Times New Roman" w:eastAsia="Times New Roman" w:hAnsi="Times New Roman" w:cs="Times New Roman"/>
-          <w:color w:val="000000"/>
-          <w:sz w:val="27"/>
-          <w:szCs w:val="27"/>
-        </w:rPr>
-      </w:pPr>
-      <w:r>
-        <w:rPr>
-          <w:rFonts w:ascii="Courier New" w:eastAsia="Times New Roman" w:hAnsi="Courier New" w:cs="Courier New"/>
-          <w:b/>
-          <w:bCs/>
-          <w:color w:val="000000"/>
-          <w:sz w:val="27"/>
-          <w:szCs w:val="27"/>
-        </w:rPr>
-        <w:t>_________________________________________________________</w:t>
-      </w:r>
-    </w:p>
-    <w:p>
-      <w:pPr>
-        <w:spacing w:before="100" w:beforeAutospacing="1" w:after="100" w:afterAutospacing="1" w:line="240" w:lineRule="auto"/>
-        <w:jc w:val="both"/>
-        <w:rPr>
-          <w:rFonts w:ascii="Times New Roman" w:eastAsia="Times New Roman" w:hAnsi="Times New Roman" w:cs="Times New Roman"/>
-          <w:color w:val="000000"/>
-          <w:sz w:val="27"/>
-          <w:szCs w:val="27"/>
-        </w:rPr>
-      </w:pPr>
-      <w:r>
-        <w:rPr>
-          <w:rFonts w:ascii="Courier New" w:eastAsia="Times New Roman" w:hAnsi="Courier New" w:cs="Courier New"/>
-          <w:b/>
-          <w:bCs/>
-          <w:color w:val="000000"/>
-          <w:sz w:val="27"/>
-          <w:szCs w:val="27"/>
-        </w:rPr>
-        <w:t>_________________________________________________________</w:t>
-      </w:r>
-    </w:p>
-    <w:p>
-      <w:pPr>
-        <w:spacing w:before="100" w:beforeAutospacing="1" w:after="100" w:afterAutospacing="1" w:line="240" w:lineRule="auto"/>
-        <w:jc w:val="both"/>
-        <w:rPr>
-          <w:rFonts w:ascii="Courier New" w:eastAsia="Times New Roman" w:hAnsi="Courier New" w:cs="Courier New"/>
-          <w:b/>
-          <w:bCs/>
-          <w:color w:val="000000"/>
-          <w:sz w:val="27"/>
-          <w:szCs w:val="27"/>
-        </w:rPr>
-      </w:pPr>
-      <w:r>
-        <w:rPr>
-          <w:rFonts w:ascii="Courier New" w:eastAsia="Times New Roman" w:hAnsi="Courier New" w:cs="Courier New"/>
-          <w:b/>
-          <w:bCs/>
-          <w:color w:val="000000"/>
-          <w:sz w:val="27"/>
-          <w:szCs w:val="27"/>
-        </w:rPr>
-        <w:t xml:space="preserve">Additional comments (including problems and extra credit): </w:t>
-      </w:r>
-    </w:p>
-    <w:p>
-      <w:pPr>
-        <w:spacing w:before="100" w:beforeAutospacing="1" w:after="100" w:afterAutospacing="1" w:line="240" w:lineRule="auto"/>
-        <w:jc w:val="both"/>
-        <w:rPr>
-          <w:rFonts w:ascii="Times New Roman" w:eastAsia="Times New Roman" w:hAnsi="Times New Roman" w:cs="Times New Roman"/>
-          <w:color w:val="000000"/>
-          <w:sz w:val="27"/>
-          <w:szCs w:val="27"/>
-        </w:rPr>
-      </w:pPr>
-      <w:r>
-        <w:rPr>
-          <w:rFonts w:ascii="Courier New" w:eastAsia="Times New Roman" w:hAnsi="Courier New" w:cs="Courier New"/>
-          <w:b/>
-          <w:bCs/>
-          <w:color w:val="000000"/>
-          <w:sz w:val="27"/>
-          <w:szCs w:val="27"/>
-        </w:rPr>
-        <w:t>_________________________________________________________</w:t>
-      </w:r>
-    </w:p>
-    <w:p>
-      <w:pPr>
-        <w:spacing w:before="100" w:beforeAutospacing="1" w:after="100" w:afterAutospacing="1" w:line="240" w:lineRule="auto"/>
-        <w:jc w:val="both"/>
-        <w:rPr>
-          <w:rFonts w:ascii="Times New Roman" w:eastAsia="Times New Roman" w:hAnsi="Times New Roman" w:cs="Times New Roman"/>
-          <w:color w:val="000000"/>
-          <w:sz w:val="27"/>
-          <w:szCs w:val="27"/>
-        </w:rPr>
-      </w:pPr>
-      <w:r>
-        <w:rPr>
-          <w:rFonts w:ascii="Courier New" w:eastAsia="Times New Roman" w:hAnsi="Courier New" w:cs="Courier New"/>
-          <w:b/>
-          <w:bCs/>
-          <w:color w:val="000000"/>
-          <w:sz w:val="27"/>
-          <w:szCs w:val="27"/>
-        </w:rPr>
-        <w:t>_________________________________________________________</w:t>
-      </w:r>
-    </w:p>
-    <w:p>
-      <w:pPr>
-        <w:spacing w:before="100" w:beforeAutospacing="1" w:after="100" w:afterAutospacing="1" w:line="240" w:lineRule="auto"/>
-        <w:jc w:val="both"/>
-        <w:rPr>
-          <w:rFonts w:ascii="Times New Roman" w:eastAsia="Times New Roman" w:hAnsi="Times New Roman" w:cs="Times New Roman"/>
-          <w:color w:val="000000"/>
-          <w:sz w:val="27"/>
-          <w:szCs w:val="27"/>
-        </w:rPr>
-      </w:pPr>
-      <w:r>
-        <w:rPr>
-          <w:rFonts w:ascii="Courier New" w:eastAsia="Times New Roman" w:hAnsi="Courier New" w:cs="Courier New"/>
-          <w:b/>
-          <w:bCs/>
-          <w:color w:val="000000"/>
-          <w:sz w:val="27"/>
-          <w:szCs w:val="27"/>
-        </w:rPr>
-        <w:t>_________________________________________________________</w:t>
+        <w:t xml:space="preserve"> </w:t>
       </w:r>
     </w:p>
     <w:p>

</xml_diff>